<commit_message>
Modificação no documento de requisitos
inclusão do atributo id do usuário
</commit_message>
<xml_diff>
--- a/documentos/Loja de utilidades domésticas.docx
+++ b/documentos/Loja de utilidades domésticas.docx
@@ -129,28 +129,31 @@
       <w:r>
         <w:t xml:space="preserve"> com os seguintes atributos: </w:t>
       </w:r>
-      <w:proofErr w:type="spellStart"/>
-      <w:r>
-        <w:t>login</w:t>
-      </w:r>
-      <w:proofErr w:type="spellEnd"/>
-      <w:r>
-        <w:t xml:space="preserve">, </w:t>
-      </w:r>
-      <w:r>
-        <w:t xml:space="preserve">senha, </w:t>
-      </w:r>
-      <w:r>
-        <w:t>ativo (sim ou não),</w:t>
-      </w:r>
-      <w:r>
-        <w:t xml:space="preserve"> cargo,</w:t>
-      </w:r>
-      <w:r>
-        <w:t xml:space="preserve"> nome, endereço completo, telefone, celular, e-mail, salário, </w:t>
+      <w:r>
+        <w:t xml:space="preserve">código de identificação(id), </w:t>
       </w:r>
       <w:bookmarkStart w:id="0" w:name="_GoBack"/>
       <w:bookmarkEnd w:id="0"/>
+      <w:proofErr w:type="spellStart"/>
+      <w:r>
+        <w:t>login</w:t>
+      </w:r>
+      <w:proofErr w:type="spellEnd"/>
+      <w:r>
+        <w:t xml:space="preserve">, </w:t>
+      </w:r>
+      <w:r>
+        <w:t xml:space="preserve">senha, </w:t>
+      </w:r>
+      <w:r>
+        <w:t>ativo (sim ou não),</w:t>
+      </w:r>
+      <w:r>
+        <w:t xml:space="preserve"> cargo,</w:t>
+      </w:r>
+      <w:r>
+        <w:t xml:space="preserve"> nome, endereço completo, telefone, celular, e-mail, salário, </w:t>
+      </w:r>
       <w:r>
         <w:t>observações.</w:t>
       </w:r>
@@ -360,15 +363,7 @@
       </w:r>
       <w:proofErr w:type="spellEnd"/>
       <w:r>
-        <w:t xml:space="preserve">, </w:t>
-      </w:r>
-      <w:proofErr w:type="gramStart"/>
-      <w:r>
-        <w:t>descritivo, quantidade e preço unitário</w:t>
-      </w:r>
-      <w:proofErr w:type="gramEnd"/>
-      <w:r>
-        <w:t>)</w:t>
+        <w:t>, descritivo, quantidade e preço unitário)</w:t>
       </w:r>
       <w:r>
         <w:t xml:space="preserve">, </w:t>

</xml_diff>